<commit_message>
Added diagrams and diagram pics into report
</commit_message>
<xml_diff>
--- a/Documents/Increment 3 Report.docx
+++ b/Documents/Increment 3 Report.docx
@@ -353,8 +353,6 @@
             <w:br w:type="page"/>
           </w:r>
         </w:p>
-        <w:bookmarkStart w:id="0" w:name="_GoBack" w:displacedByCustomXml="next"/>
-        <w:bookmarkEnd w:id="0" w:displacedByCustomXml="next"/>
       </w:sdtContent>
     </w:sdt>
     <w:p>
@@ -374,16 +372,681 @@
         <w:t>Android Application Class Diagram</w:t>
       </w:r>
     </w:p>
+    <w:p>
+      <w:r>
+        <w:t>Class Files</w:t>
+      </w:r>
+    </w:p>
+    <w:p>
+      <w:r>
+        <w:rPr>
+          <w:noProof/>
+        </w:rPr>
+        <w:drawing>
+          <wp:inline distT="0" distB="0" distL="0" distR="0" wp14:anchorId="239A1263" wp14:editId="68C037A1">
+            <wp:extent cx="4643377" cy="3373821"/>
+            <wp:effectExtent l="0" t="0" r="5080" b="0"/>
+            <wp:docPr id="5" name="Picture 5" descr="C:\Users\Connor\Desktop\Iter3 Screens\Class files.JPG"/>
+            <wp:cNvGraphicFramePr>
+              <a:graphicFrameLocks xmlns:a="http://schemas.openxmlformats.org/drawingml/2006/main" noChangeAspect="1"/>
+            </wp:cNvGraphicFramePr>
+            <a:graphic xmlns:a="http://schemas.openxmlformats.org/drawingml/2006/main">
+              <a:graphicData uri="http://schemas.openxmlformats.org/drawingml/2006/picture">
+                <pic:pic xmlns:pic="http://schemas.openxmlformats.org/drawingml/2006/picture">
+                  <pic:nvPicPr>
+                    <pic:cNvPr id="0" name="Picture 5" descr="C:\Users\Connor\Desktop\Iter3 Screens\Class files.JPG"/>
+                    <pic:cNvPicPr>
+                      <a:picLocks noChangeAspect="1" noChangeArrowheads="1"/>
+                    </pic:cNvPicPr>
+                  </pic:nvPicPr>
+                  <pic:blipFill>
+                    <a:blip r:embed="rId8">
+                      <a:extLst>
+                        <a:ext uri="{28A0092B-C50C-407E-A947-70E740481C1C}">
+                          <a14:useLocalDpi xmlns:a14="http://schemas.microsoft.com/office/drawing/2010/main" val="0"/>
+                        </a:ext>
+                      </a:extLst>
+                    </a:blip>
+                    <a:srcRect/>
+                    <a:stretch>
+                      <a:fillRect/>
+                    </a:stretch>
+                  </pic:blipFill>
+                  <pic:spPr bwMode="auto">
+                    <a:xfrm>
+                      <a:off x="0" y="0"/>
+                      <a:ext cx="4654786" cy="3382111"/>
+                    </a:xfrm>
+                    <a:prstGeom prst="rect">
+                      <a:avLst/>
+                    </a:prstGeom>
+                    <a:noFill/>
+                    <a:ln>
+                      <a:noFill/>
+                    </a:ln>
+                  </pic:spPr>
+                </pic:pic>
+              </a:graphicData>
+            </a:graphic>
+          </wp:inline>
+        </w:drawing>
+      </w:r>
+    </w:p>
+    <w:p>
+      <w:r>
+        <w:t>Login Structure</w:t>
+      </w:r>
+    </w:p>
+    <w:p>
+      <w:r>
+        <w:rPr>
+          <w:noProof/>
+        </w:rPr>
+        <w:drawing>
+          <wp:inline distT="0" distB="0" distL="0" distR="0" wp14:anchorId="7BB6738B" wp14:editId="217B8572">
+            <wp:extent cx="5533696" cy="3270815"/>
+            <wp:effectExtent l="0" t="0" r="0" b="6350"/>
+            <wp:docPr id="1" name="Picture 1" descr="C:\Users\Connor\Desktop\Iter3 Screens\Login-Register.JPG"/>
+            <wp:cNvGraphicFramePr>
+              <a:graphicFrameLocks xmlns:a="http://schemas.openxmlformats.org/drawingml/2006/main" noChangeAspect="1"/>
+            </wp:cNvGraphicFramePr>
+            <a:graphic xmlns:a="http://schemas.openxmlformats.org/drawingml/2006/main">
+              <a:graphicData uri="http://schemas.openxmlformats.org/drawingml/2006/picture">
+                <pic:pic xmlns:pic="http://schemas.openxmlformats.org/drawingml/2006/picture">
+                  <pic:nvPicPr>
+                    <pic:cNvPr id="0" name="Picture 1" descr="C:\Users\Connor\Desktop\Iter3 Screens\Login-Register.JPG"/>
+                    <pic:cNvPicPr>
+                      <a:picLocks noChangeAspect="1" noChangeArrowheads="1"/>
+                    </pic:cNvPicPr>
+                  </pic:nvPicPr>
+                  <pic:blipFill>
+                    <a:blip r:embed="rId9">
+                      <a:extLst>
+                        <a:ext uri="{28A0092B-C50C-407E-A947-70E740481C1C}">
+                          <a14:useLocalDpi xmlns:a14="http://schemas.microsoft.com/office/drawing/2010/main" val="0"/>
+                        </a:ext>
+                      </a:extLst>
+                    </a:blip>
+                    <a:srcRect/>
+                    <a:stretch>
+                      <a:fillRect/>
+                    </a:stretch>
+                  </pic:blipFill>
+                  <pic:spPr bwMode="auto">
+                    <a:xfrm>
+                      <a:off x="0" y="0"/>
+                      <a:ext cx="5542611" cy="3276084"/>
+                    </a:xfrm>
+                    <a:prstGeom prst="rect">
+                      <a:avLst/>
+                    </a:prstGeom>
+                    <a:noFill/>
+                    <a:ln>
+                      <a:noFill/>
+                    </a:ln>
+                  </pic:spPr>
+                </pic:pic>
+              </a:graphicData>
+            </a:graphic>
+          </wp:inline>
+        </w:drawing>
+      </w:r>
+    </w:p>
+    <w:p>
+      <w:r>
+        <w:lastRenderedPageBreak/>
+        <w:t>Parent-based Application</w:t>
+      </w:r>
+      <w:r>
+        <w:rPr>
+          <w:noProof/>
+        </w:rPr>
+        <w:drawing>
+          <wp:inline distT="0" distB="0" distL="0" distR="0" wp14:anchorId="30A0C0C5" wp14:editId="220FFFDD">
+            <wp:extent cx="6400800" cy="6156325"/>
+            <wp:effectExtent l="0" t="0" r="0" b="0"/>
+            <wp:docPr id="2" name="Picture 2" descr="C:\Users\Connor\Desktop\Iter3 Screens\Parent menu.JPG"/>
+            <wp:cNvGraphicFramePr>
+              <a:graphicFrameLocks xmlns:a="http://schemas.openxmlformats.org/drawingml/2006/main" noChangeAspect="1"/>
+            </wp:cNvGraphicFramePr>
+            <a:graphic xmlns:a="http://schemas.openxmlformats.org/drawingml/2006/main">
+              <a:graphicData uri="http://schemas.openxmlformats.org/drawingml/2006/picture">
+                <pic:pic xmlns:pic="http://schemas.openxmlformats.org/drawingml/2006/picture">
+                  <pic:nvPicPr>
+                    <pic:cNvPr id="0" name="Picture 2" descr="C:\Users\Connor\Desktop\Iter3 Screens\Parent menu.JPG"/>
+                    <pic:cNvPicPr>
+                      <a:picLocks noChangeAspect="1" noChangeArrowheads="1"/>
+                    </pic:cNvPicPr>
+                  </pic:nvPicPr>
+                  <pic:blipFill>
+                    <a:blip r:embed="rId10">
+                      <a:extLst>
+                        <a:ext uri="{28A0092B-C50C-407E-A947-70E740481C1C}">
+                          <a14:useLocalDpi xmlns:a14="http://schemas.microsoft.com/office/drawing/2010/main" val="0"/>
+                        </a:ext>
+                      </a:extLst>
+                    </a:blip>
+                    <a:srcRect/>
+                    <a:stretch>
+                      <a:fillRect/>
+                    </a:stretch>
+                  </pic:blipFill>
+                  <pic:spPr bwMode="auto">
+                    <a:xfrm>
+                      <a:off x="0" y="0"/>
+                      <a:ext cx="6400800" cy="6156325"/>
+                    </a:xfrm>
+                    <a:prstGeom prst="rect">
+                      <a:avLst/>
+                    </a:prstGeom>
+                    <a:noFill/>
+                    <a:ln>
+                      <a:noFill/>
+                    </a:ln>
+                  </pic:spPr>
+                </pic:pic>
+              </a:graphicData>
+            </a:graphic>
+          </wp:inline>
+        </w:drawing>
+      </w:r>
+    </w:p>
     <w:p/>
+    <w:p/>
+    <w:p/>
+    <w:p/>
+    <w:p/>
+    <w:p>
+      <w:r>
+        <w:lastRenderedPageBreak/>
+        <w:t>Student-based Application</w:t>
+      </w:r>
+      <w:r>
+        <w:rPr>
+          <w:noProof/>
+        </w:rPr>
+        <w:drawing>
+          <wp:inline distT="0" distB="0" distL="0" distR="0" wp14:anchorId="5580B25B" wp14:editId="45471D62">
+            <wp:extent cx="6421755" cy="7783195"/>
+            <wp:effectExtent l="0" t="0" r="0" b="8255"/>
+            <wp:docPr id="3" name="Picture 3" descr="C:\Users\Connor\Desktop\Iter3 Screens\Student menu.JPG"/>
+            <wp:cNvGraphicFramePr>
+              <a:graphicFrameLocks xmlns:a="http://schemas.openxmlformats.org/drawingml/2006/main" noChangeAspect="1"/>
+            </wp:cNvGraphicFramePr>
+            <a:graphic xmlns:a="http://schemas.openxmlformats.org/drawingml/2006/main">
+              <a:graphicData uri="http://schemas.openxmlformats.org/drawingml/2006/picture">
+                <pic:pic xmlns:pic="http://schemas.openxmlformats.org/drawingml/2006/picture">
+                  <pic:nvPicPr>
+                    <pic:cNvPr id="0" name="Picture 3" descr="C:\Users\Connor\Desktop\Iter3 Screens\Student menu.JPG"/>
+                    <pic:cNvPicPr>
+                      <a:picLocks noChangeAspect="1" noChangeArrowheads="1"/>
+                    </pic:cNvPicPr>
+                  </pic:nvPicPr>
+                  <pic:blipFill>
+                    <a:blip r:embed="rId11">
+                      <a:extLst>
+                        <a:ext uri="{28A0092B-C50C-407E-A947-70E740481C1C}">
+                          <a14:useLocalDpi xmlns:a14="http://schemas.microsoft.com/office/drawing/2010/main" val="0"/>
+                        </a:ext>
+                      </a:extLst>
+                    </a:blip>
+                    <a:srcRect/>
+                    <a:stretch>
+                      <a:fillRect/>
+                    </a:stretch>
+                  </pic:blipFill>
+                  <pic:spPr bwMode="auto">
+                    <a:xfrm>
+                      <a:off x="0" y="0"/>
+                      <a:ext cx="6421755" cy="7783195"/>
+                    </a:xfrm>
+                    <a:prstGeom prst="rect">
+                      <a:avLst/>
+                    </a:prstGeom>
+                    <a:noFill/>
+                    <a:ln>
+                      <a:noFill/>
+                    </a:ln>
+                  </pic:spPr>
+                </pic:pic>
+              </a:graphicData>
+            </a:graphic>
+          </wp:inline>
+        </w:drawing>
+      </w:r>
+    </w:p>
+    <w:p>
+      <w:r>
+        <w:lastRenderedPageBreak/>
+        <w:t>Teacher-based Application</w:t>
+      </w:r>
+    </w:p>
+    <w:p>
+      <w:r>
+        <w:rPr>
+          <w:noProof/>
+        </w:rPr>
+        <w:drawing>
+          <wp:inline distT="0" distB="0" distL="0" distR="0">
+            <wp:extent cx="6390005" cy="6017895"/>
+            <wp:effectExtent l="0" t="0" r="0" b="1905"/>
+            <wp:docPr id="4" name="Picture 4" descr="C:\Users\Connor\Desktop\Iter3 Screens\Teacher menu.JPG"/>
+            <wp:cNvGraphicFramePr>
+              <a:graphicFrameLocks xmlns:a="http://schemas.openxmlformats.org/drawingml/2006/main" noChangeAspect="1"/>
+            </wp:cNvGraphicFramePr>
+            <a:graphic xmlns:a="http://schemas.openxmlformats.org/drawingml/2006/main">
+              <a:graphicData uri="http://schemas.openxmlformats.org/drawingml/2006/picture">
+                <pic:pic xmlns:pic="http://schemas.openxmlformats.org/drawingml/2006/picture">
+                  <pic:nvPicPr>
+                    <pic:cNvPr id="0" name="Picture 4" descr="C:\Users\Connor\Desktop\Iter3 Screens\Teacher menu.JPG"/>
+                    <pic:cNvPicPr>
+                      <a:picLocks noChangeAspect="1" noChangeArrowheads="1"/>
+                    </pic:cNvPicPr>
+                  </pic:nvPicPr>
+                  <pic:blipFill>
+                    <a:blip r:embed="rId12">
+                      <a:extLst>
+                        <a:ext uri="{28A0092B-C50C-407E-A947-70E740481C1C}">
+                          <a14:useLocalDpi xmlns:a14="http://schemas.microsoft.com/office/drawing/2010/main" val="0"/>
+                        </a:ext>
+                      </a:extLst>
+                    </a:blip>
+                    <a:srcRect/>
+                    <a:stretch>
+                      <a:fillRect/>
+                    </a:stretch>
+                  </pic:blipFill>
+                  <pic:spPr bwMode="auto">
+                    <a:xfrm>
+                      <a:off x="0" y="0"/>
+                      <a:ext cx="6390005" cy="6017895"/>
+                    </a:xfrm>
+                    <a:prstGeom prst="rect">
+                      <a:avLst/>
+                    </a:prstGeom>
+                    <a:noFill/>
+                    <a:ln>
+                      <a:noFill/>
+                    </a:ln>
+                  </pic:spPr>
+                </pic:pic>
+              </a:graphicData>
+            </a:graphic>
+          </wp:inline>
+        </w:drawing>
+      </w:r>
+    </w:p>
+    <w:p/>
+    <w:p/>
+    <w:p/>
+    <w:p/>
+    <w:p/>
+    <w:p>
+      <w:bookmarkStart w:id="0" w:name="_GoBack"/>
+      <w:bookmarkEnd w:id="0"/>
+      <w:r>
+        <w:lastRenderedPageBreak/>
+        <w:t>Back-End</w:t>
+      </w:r>
+    </w:p>
+    <w:p>
+      <w:r>
+        <w:rPr>
+          <w:noProof/>
+        </w:rPr>
+        <w:drawing>
+          <wp:inline distT="0" distB="0" distL="0" distR="0">
+            <wp:extent cx="6400800" cy="7226243"/>
+            <wp:effectExtent l="0" t="0" r="0" b="0"/>
+            <wp:docPr id="11" name="Picture 11" descr="C:\Users\Connor\Desktop\Iter3 Screens\Back end.JPG"/>
+            <wp:cNvGraphicFramePr>
+              <a:graphicFrameLocks xmlns:a="http://schemas.openxmlformats.org/drawingml/2006/main" noChangeAspect="1"/>
+            </wp:cNvGraphicFramePr>
+            <a:graphic xmlns:a="http://schemas.openxmlformats.org/drawingml/2006/main">
+              <a:graphicData uri="http://schemas.openxmlformats.org/drawingml/2006/picture">
+                <pic:pic xmlns:pic="http://schemas.openxmlformats.org/drawingml/2006/picture">
+                  <pic:nvPicPr>
+                    <pic:cNvPr id="0" name="Picture 11" descr="C:\Users\Connor\Desktop\Iter3 Screens\Back end.JPG"/>
+                    <pic:cNvPicPr>
+                      <a:picLocks noChangeAspect="1" noChangeArrowheads="1"/>
+                    </pic:cNvPicPr>
+                  </pic:nvPicPr>
+                  <pic:blipFill>
+                    <a:blip r:embed="rId13">
+                      <a:extLst>
+                        <a:ext uri="{28A0092B-C50C-407E-A947-70E740481C1C}">
+                          <a14:useLocalDpi xmlns:a14="http://schemas.microsoft.com/office/drawing/2010/main" val="0"/>
+                        </a:ext>
+                      </a:extLst>
+                    </a:blip>
+                    <a:srcRect/>
+                    <a:stretch>
+                      <a:fillRect/>
+                    </a:stretch>
+                  </pic:blipFill>
+                  <pic:spPr bwMode="auto">
+                    <a:xfrm>
+                      <a:off x="0" y="0"/>
+                      <a:ext cx="6400800" cy="7226243"/>
+                    </a:xfrm>
+                    <a:prstGeom prst="rect">
+                      <a:avLst/>
+                    </a:prstGeom>
+                    <a:noFill/>
+                    <a:ln>
+                      <a:noFill/>
+                    </a:ln>
+                  </pic:spPr>
+                </pic:pic>
+              </a:graphicData>
+            </a:graphic>
+          </wp:inline>
+        </w:drawing>
+      </w:r>
+    </w:p>
+    <w:p/>
+    <w:p/>
     <w:p>
       <w:pPr>
         <w:pStyle w:val="Heading2"/>
       </w:pPr>
       <w:r>
+        <w:lastRenderedPageBreak/>
         <w:t>Android Application Sequence Diagrams</w:t>
       </w:r>
     </w:p>
-    <w:p/>
+    <w:p>
+      <w:r>
+        <w:rPr>
+          <w:noProof/>
+        </w:rPr>
+        <w:drawing>
+          <wp:inline distT="0" distB="0" distL="0" distR="0">
+            <wp:extent cx="5724525" cy="6098561"/>
+            <wp:effectExtent l="0" t="0" r="0" b="0"/>
+            <wp:docPr id="6" name="Picture 6" descr="C:\Users\Connor\Desktop\Iter3 Screens\Parent navigation.JPG"/>
+            <wp:cNvGraphicFramePr>
+              <a:graphicFrameLocks xmlns:a="http://schemas.openxmlformats.org/drawingml/2006/main" noChangeAspect="1"/>
+            </wp:cNvGraphicFramePr>
+            <a:graphic xmlns:a="http://schemas.openxmlformats.org/drawingml/2006/main">
+              <a:graphicData uri="http://schemas.openxmlformats.org/drawingml/2006/picture">
+                <pic:pic xmlns:pic="http://schemas.openxmlformats.org/drawingml/2006/picture">
+                  <pic:nvPicPr>
+                    <pic:cNvPr id="0" name="Picture 6" descr="C:\Users\Connor\Desktop\Iter3 Screens\Parent navigation.JPG"/>
+                    <pic:cNvPicPr>
+                      <a:picLocks noChangeAspect="1" noChangeArrowheads="1"/>
+                    </pic:cNvPicPr>
+                  </pic:nvPicPr>
+                  <pic:blipFill>
+                    <a:blip r:embed="rId14">
+                      <a:extLst>
+                        <a:ext uri="{28A0092B-C50C-407E-A947-70E740481C1C}">
+                          <a14:useLocalDpi xmlns:a14="http://schemas.microsoft.com/office/drawing/2010/main" val="0"/>
+                        </a:ext>
+                      </a:extLst>
+                    </a:blip>
+                    <a:srcRect/>
+                    <a:stretch>
+                      <a:fillRect/>
+                    </a:stretch>
+                  </pic:blipFill>
+                  <pic:spPr bwMode="auto">
+                    <a:xfrm>
+                      <a:off x="0" y="0"/>
+                      <a:ext cx="5749555" cy="6125226"/>
+                    </a:xfrm>
+                    <a:prstGeom prst="rect">
+                      <a:avLst/>
+                    </a:prstGeom>
+                    <a:noFill/>
+                    <a:ln>
+                      <a:noFill/>
+                    </a:ln>
+                  </pic:spPr>
+                </pic:pic>
+              </a:graphicData>
+            </a:graphic>
+          </wp:inline>
+        </w:drawing>
+      </w:r>
+    </w:p>
+    <w:p>
+      <w:r>
+        <w:rPr>
+          <w:noProof/>
+        </w:rPr>
+        <w:lastRenderedPageBreak/>
+        <w:drawing>
+          <wp:inline distT="0" distB="0" distL="0" distR="0">
+            <wp:extent cx="5991367" cy="5793026"/>
+            <wp:effectExtent l="0" t="0" r="0" b="0"/>
+            <wp:docPr id="7" name="Picture 7" descr="C:\Users\Connor\Desktop\Iter3 Screens\Student navigation.JPG"/>
+            <wp:cNvGraphicFramePr>
+              <a:graphicFrameLocks xmlns:a="http://schemas.openxmlformats.org/drawingml/2006/main" noChangeAspect="1"/>
+            </wp:cNvGraphicFramePr>
+            <a:graphic xmlns:a="http://schemas.openxmlformats.org/drawingml/2006/main">
+              <a:graphicData uri="http://schemas.openxmlformats.org/drawingml/2006/picture">
+                <pic:pic xmlns:pic="http://schemas.openxmlformats.org/drawingml/2006/picture">
+                  <pic:nvPicPr>
+                    <pic:cNvPr id="0" name="Picture 7" descr="C:\Users\Connor\Desktop\Iter3 Screens\Student navigation.JPG"/>
+                    <pic:cNvPicPr>
+                      <a:picLocks noChangeAspect="1" noChangeArrowheads="1"/>
+                    </pic:cNvPicPr>
+                  </pic:nvPicPr>
+                  <pic:blipFill>
+                    <a:blip r:embed="rId15">
+                      <a:extLst>
+                        <a:ext uri="{28A0092B-C50C-407E-A947-70E740481C1C}">
+                          <a14:useLocalDpi xmlns:a14="http://schemas.microsoft.com/office/drawing/2010/main" val="0"/>
+                        </a:ext>
+                      </a:extLst>
+                    </a:blip>
+                    <a:srcRect/>
+                    <a:stretch>
+                      <a:fillRect/>
+                    </a:stretch>
+                  </pic:blipFill>
+                  <pic:spPr bwMode="auto">
+                    <a:xfrm>
+                      <a:off x="0" y="0"/>
+                      <a:ext cx="5987016" cy="5788819"/>
+                    </a:xfrm>
+                    <a:prstGeom prst="rect">
+                      <a:avLst/>
+                    </a:prstGeom>
+                    <a:noFill/>
+                    <a:ln>
+                      <a:noFill/>
+                    </a:ln>
+                  </pic:spPr>
+                </pic:pic>
+              </a:graphicData>
+            </a:graphic>
+          </wp:inline>
+        </w:drawing>
+      </w:r>
+    </w:p>
+    <w:p>
+      <w:r>
+        <w:rPr>
+          <w:noProof/>
+        </w:rPr>
+        <w:lastRenderedPageBreak/>
+        <w:drawing>
+          <wp:inline distT="0" distB="0" distL="0" distR="0">
+            <wp:extent cx="5690870" cy="6987540"/>
+            <wp:effectExtent l="0" t="0" r="5080" b="3810"/>
+            <wp:docPr id="8" name="Picture 8" descr="C:\Users\Connor\Desktop\Iter3 Screens\Teacher navigation.JPG"/>
+            <wp:cNvGraphicFramePr>
+              <a:graphicFrameLocks xmlns:a="http://schemas.openxmlformats.org/drawingml/2006/main" noChangeAspect="1"/>
+            </wp:cNvGraphicFramePr>
+            <a:graphic xmlns:a="http://schemas.openxmlformats.org/drawingml/2006/main">
+              <a:graphicData uri="http://schemas.openxmlformats.org/drawingml/2006/picture">
+                <pic:pic xmlns:pic="http://schemas.openxmlformats.org/drawingml/2006/picture">
+                  <pic:nvPicPr>
+                    <pic:cNvPr id="0" name="Picture 8" descr="C:\Users\Connor\Desktop\Iter3 Screens\Teacher navigation.JPG"/>
+                    <pic:cNvPicPr>
+                      <a:picLocks noChangeAspect="1" noChangeArrowheads="1"/>
+                    </pic:cNvPicPr>
+                  </pic:nvPicPr>
+                  <pic:blipFill>
+                    <a:blip r:embed="rId16">
+                      <a:extLst>
+                        <a:ext uri="{28A0092B-C50C-407E-A947-70E740481C1C}">
+                          <a14:useLocalDpi xmlns:a14="http://schemas.microsoft.com/office/drawing/2010/main" val="0"/>
+                        </a:ext>
+                      </a:extLst>
+                    </a:blip>
+                    <a:srcRect/>
+                    <a:stretch>
+                      <a:fillRect/>
+                    </a:stretch>
+                  </pic:blipFill>
+                  <pic:spPr bwMode="auto">
+                    <a:xfrm>
+                      <a:off x="0" y="0"/>
+                      <a:ext cx="5690870" cy="6987540"/>
+                    </a:xfrm>
+                    <a:prstGeom prst="rect">
+                      <a:avLst/>
+                    </a:prstGeom>
+                    <a:noFill/>
+                    <a:ln>
+                      <a:noFill/>
+                    </a:ln>
+                  </pic:spPr>
+                </pic:pic>
+              </a:graphicData>
+            </a:graphic>
+          </wp:inline>
+        </w:drawing>
+      </w:r>
+    </w:p>
+    <w:p>
+      <w:r>
+        <w:rPr>
+          <w:noProof/>
+        </w:rPr>
+        <w:lastRenderedPageBreak/>
+        <w:drawing>
+          <wp:inline distT="0" distB="0" distL="0" distR="0">
+            <wp:extent cx="5491893" cy="4200525"/>
+            <wp:effectExtent l="0" t="0" r="0" b="0"/>
+            <wp:docPr id="9" name="Picture 9" descr="C:\Users\Connor\Desktop\Iter3 Screens\Asynch thread.JPG"/>
+            <wp:cNvGraphicFramePr>
+              <a:graphicFrameLocks xmlns:a="http://schemas.openxmlformats.org/drawingml/2006/main" noChangeAspect="1"/>
+            </wp:cNvGraphicFramePr>
+            <a:graphic xmlns:a="http://schemas.openxmlformats.org/drawingml/2006/main">
+              <a:graphicData uri="http://schemas.openxmlformats.org/drawingml/2006/picture">
+                <pic:pic xmlns:pic="http://schemas.openxmlformats.org/drawingml/2006/picture">
+                  <pic:nvPicPr>
+                    <pic:cNvPr id="0" name="Picture 9" descr="C:\Users\Connor\Desktop\Iter3 Screens\Asynch thread.JPG"/>
+                    <pic:cNvPicPr>
+                      <a:picLocks noChangeAspect="1" noChangeArrowheads="1"/>
+                    </pic:cNvPicPr>
+                  </pic:nvPicPr>
+                  <pic:blipFill>
+                    <a:blip r:embed="rId17">
+                      <a:extLst>
+                        <a:ext uri="{28A0092B-C50C-407E-A947-70E740481C1C}">
+                          <a14:useLocalDpi xmlns:a14="http://schemas.microsoft.com/office/drawing/2010/main" val="0"/>
+                        </a:ext>
+                      </a:extLst>
+                    </a:blip>
+                    <a:srcRect/>
+                    <a:stretch>
+                      <a:fillRect/>
+                    </a:stretch>
+                  </pic:blipFill>
+                  <pic:spPr bwMode="auto">
+                    <a:xfrm>
+                      <a:off x="0" y="0"/>
+                      <a:ext cx="5495925" cy="4203609"/>
+                    </a:xfrm>
+                    <a:prstGeom prst="rect">
+                      <a:avLst/>
+                    </a:prstGeom>
+                    <a:noFill/>
+                    <a:ln>
+                      <a:noFill/>
+                    </a:ln>
+                  </pic:spPr>
+                </pic:pic>
+              </a:graphicData>
+            </a:graphic>
+          </wp:inline>
+        </w:drawing>
+      </w:r>
+      <w:r>
+        <w:rPr>
+          <w:rStyle w:val="Normal"/>
+          <w:rFonts w:ascii="Times New Roman" w:eastAsia="Times New Roman" w:hAnsi="Times New Roman" w:cs="Times New Roman"/>
+          <w:snapToGrid w:val="0"/>
+          <w:color w:val="000000"/>
+          <w:w w:val="0"/>
+          <w:sz w:val="0"/>
+          <w:szCs w:val="0"/>
+          <w:u w:color="000000"/>
+          <w:bdr w:val="none" w:sz="0" w:space="0" w:color="000000"/>
+          <w:shd w:val="clear" w:color="000000" w:fill="000000"/>
+          <w:lang w:val="x-none" w:eastAsia="x-none" w:bidi="x-none"/>
+        </w:rPr>
+        <w:t xml:space="preserve"> </w:t>
+      </w:r>
+      <w:r>
+        <w:rPr>
+          <w:noProof/>
+        </w:rPr>
+        <w:drawing>
+          <wp:inline distT="0" distB="0" distL="0" distR="0">
+            <wp:extent cx="4895850" cy="3914775"/>
+            <wp:effectExtent l="0" t="0" r="0" b="9525"/>
+            <wp:docPr id="10" name="Picture 10" descr="C:\Users\Connor\Desktop\Iter3 Screens\Shared data.JPG"/>
+            <wp:cNvGraphicFramePr>
+              <a:graphicFrameLocks xmlns:a="http://schemas.openxmlformats.org/drawingml/2006/main" noChangeAspect="1"/>
+            </wp:cNvGraphicFramePr>
+            <a:graphic xmlns:a="http://schemas.openxmlformats.org/drawingml/2006/main">
+              <a:graphicData uri="http://schemas.openxmlformats.org/drawingml/2006/picture">
+                <pic:pic xmlns:pic="http://schemas.openxmlformats.org/drawingml/2006/picture">
+                  <pic:nvPicPr>
+                    <pic:cNvPr id="0" name="Picture 10" descr="C:\Users\Connor\Desktop\Iter3 Screens\Shared data.JPG"/>
+                    <pic:cNvPicPr>
+                      <a:picLocks noChangeAspect="1" noChangeArrowheads="1"/>
+                    </pic:cNvPicPr>
+                  </pic:nvPicPr>
+                  <pic:blipFill>
+                    <a:blip r:embed="rId18">
+                      <a:extLst>
+                        <a:ext uri="{28A0092B-C50C-407E-A947-70E740481C1C}">
+                          <a14:useLocalDpi xmlns:a14="http://schemas.microsoft.com/office/drawing/2010/main" val="0"/>
+                        </a:ext>
+                      </a:extLst>
+                    </a:blip>
+                    <a:srcRect/>
+                    <a:stretch>
+                      <a:fillRect/>
+                    </a:stretch>
+                  </pic:blipFill>
+                  <pic:spPr bwMode="auto">
+                    <a:xfrm>
+                      <a:off x="0" y="0"/>
+                      <a:ext cx="4899769" cy="3917909"/>
+                    </a:xfrm>
+                    <a:prstGeom prst="rect">
+                      <a:avLst/>
+                    </a:prstGeom>
+                    <a:noFill/>
+                    <a:ln>
+                      <a:noFill/>
+                    </a:ln>
+                  </pic:spPr>
+                </pic:pic>
+              </a:graphicData>
+            </a:graphic>
+          </wp:inline>
+        </w:drawing>
+      </w:r>
+    </w:p>
     <w:p>
       <w:pPr>
         <w:rPr>
@@ -395,16 +1058,12 @@
           <w:szCs w:val="28"/>
         </w:rPr>
       </w:pPr>
-      <w:r>
-        <w:br w:type="page"/>
-      </w:r>
     </w:p>
     <w:p>
       <w:pPr>
         <w:pStyle w:val="Heading1"/>
       </w:pPr>
       <w:r>
-        <w:lastRenderedPageBreak/>
         <w:t>Implementation</w:t>
       </w:r>
     </w:p>
@@ -433,10 +1092,7 @@
       </w:pPr>
       <w:proofErr w:type="spellStart"/>
       <w:r>
-        <w:t>Account</w:t>
-      </w:r>
-      <w:r>
-        <w:t>Service</w:t>
+        <w:t>AccountService</w:t>
       </w:r>
       <w:proofErr w:type="spellEnd"/>
     </w:p>
@@ -575,7 +1231,7 @@
       <w:proofErr w:type="spellEnd"/>
     </w:p>
     <w:p>
-      <w:hyperlink r:id="rId8" w:history="1">
+      <w:hyperlink r:id="rId19" w:history="1">
         <w:r>
           <w:rPr>
             <w:rStyle w:val="Hyperlink"/>
@@ -613,7 +1269,7 @@
       </w:r>
     </w:p>
     <w:p>
-      <w:hyperlink r:id="rId9" w:history="1">
+      <w:hyperlink r:id="rId20" w:history="1">
         <w:r>
           <w:rPr>
             <w:rStyle w:val="Hyperlink"/>
@@ -623,7 +1279,7 @@
       </w:hyperlink>
     </w:p>
     <w:p>
-      <w:hyperlink r:id="rId10" w:history="1">
+      <w:hyperlink r:id="rId21" w:history="1">
         <w:r>
           <w:rPr>
             <w:rStyle w:val="Hyperlink"/>
@@ -636,7 +1292,7 @@
       </w:r>
     </w:p>
     <w:p>
-      <w:hyperlink r:id="rId11" w:history="1">
+      <w:hyperlink r:id="rId22" w:history="1">
         <w:r>
           <w:rPr>
             <w:rStyle w:val="Hyperlink"/>
@@ -669,7 +1325,7 @@
           <w:szCs w:val="22"/>
         </w:rPr>
       </w:pPr>
-      <w:hyperlink r:id="rId12" w:history="1">
+      <w:hyperlink r:id="rId23" w:history="1">
         <w:r>
           <w:rPr>
             <w:rFonts w:asciiTheme="minorHAnsi" w:eastAsia="Times New Roman" w:hAnsiTheme="minorHAnsi"/>
@@ -2178,7 +2834,7 @@
 </file>
 
 <file path=customXml/itemProps2.xml><?xml version="1.0" encoding="utf-8"?>
-<ds:datastoreItem xmlns:ds="http://schemas.openxmlformats.org/officeDocument/2006/customXml" ds:itemID="{818D3E85-1394-4483-8D7C-5857CEB56A44}">
+<ds:datastoreItem xmlns:ds="http://schemas.openxmlformats.org/officeDocument/2006/customXml" ds:itemID="{A0951D52-6C01-41E4-8536-5FD565414074}">
   <ds:schemaRefs>
     <ds:schemaRef ds:uri="http://schemas.openxmlformats.org/officeDocument/2006/bibliography"/>
   </ds:schemaRefs>

</xml_diff>